<commit_message>
test change of file
</commit_message>
<xml_diff>
--- a/Resume /Resume v2.1（Sih-Ying Wu）.docx
+++ b/Resume /Resume v2.1（Sih-Ying Wu）.docx
@@ -196,6 +196,19 @@
           <w:lang w:eastAsia="zh-TW"/>
         </w:rPr>
       </w:pPr>
+      <w:r>
+        <w:rPr>
+          <w:rFonts w:eastAsia="新細明體"/>
+          <w:i/>
+          <w:color w:val="000000" w:themeColor="text1"/>
+          <w:sz w:val="20"/>
+          <w:szCs w:val="20"/>
+          <w:lang w:eastAsia="zh-TW"/>
+        </w:rPr>
+        <w:t xml:space="preserve">Test </w:t>
+      </w:r>
+      <w:bookmarkStart w:id="0" w:name="_GoBack"/>
+      <w:bookmarkEnd w:id="0"/>
       <w:r>
         <w:rPr>
           <w:rFonts w:eastAsia="新細明體"/>
@@ -328,8 +341,6 @@
         </w:rPr>
         <w:t>s</w:t>
       </w:r>
-      <w:bookmarkStart w:id="0" w:name="_GoBack"/>
-      <w:bookmarkEnd w:id="0"/>
       <w:r>
         <w:rPr>
           <w:rFonts w:eastAsia="新細明體"/>
@@ -5751,7 +5762,27 @@
                   <w:sz w:val="20"/>
                   <w:szCs w:val="20"/>
                 </w:rPr>
-                <w:t xml:space="preserve"> laser image formation using a programmable binary mask”, Opt. Eng. 0001; 51(10): 108201-108201. Doi: 10.1117/1.OE.51.10.108201.</w:t>
+                <w:t xml:space="preserve"> laser image formation using a programmable binary mask”, </w:t>
+              </w:r>
+              <w:proofErr w:type="gramStart"/>
+              <w:r>
+                <w:rPr>
+                  <w:rFonts w:cs="Times New Roman"/>
+                  <w:color w:val="000000" w:themeColor="text1"/>
+                  <w:sz w:val="20"/>
+                  <w:szCs w:val="20"/>
+                </w:rPr>
+                <w:t>Opt</w:t>
+              </w:r>
+              <w:proofErr w:type="gramEnd"/>
+              <w:r>
+                <w:rPr>
+                  <w:rFonts w:cs="Times New Roman"/>
+                  <w:color w:val="000000" w:themeColor="text1"/>
+                  <w:sz w:val="20"/>
+                  <w:szCs w:val="20"/>
+                </w:rPr>
+                <w:t>. Eng. 0001; 51(10): 108201-108201. Doi: 10.1117/1.OE.51.10.108201.</w:t>
               </w:r>
             </w:p>
             <w:p>
@@ -12603,7 +12634,7 @@
     <w:charset w:val="00"/>
     <w:family w:val="auto"/>
     <w:pitch w:val="variable"/>
-    <w:sig w:usb0="00000003" w:usb1="00000000" w:usb2="00000000" w:usb3="00000000" w:csb0="00000001" w:csb1="00000000"/>
+    <w:sig w:usb0="00000287" w:usb1="00000000" w:usb2="00000000" w:usb3="00000000" w:csb0="0000009F" w:csb1="00000000"/>
   </w:font>
   <w:font w:name="Arial">
     <w:panose1 w:val="020B0604020202020204"/>
@@ -12617,7 +12648,7 @@
     <w:charset w:val="00"/>
     <w:family w:val="auto"/>
     <w:pitch w:val="variable"/>
-    <w:sig w:usb0="00000003" w:usb1="00000000" w:usb2="00000000" w:usb3="00000000" w:csb0="00000001" w:csb1="00000000"/>
+    <w:sig w:usb0="E00002FF" w:usb1="400004FF" w:usb2="00000000" w:usb3="00000000" w:csb0="0000019F" w:csb1="00000000"/>
   </w:font>
   <w:font w:name="ＭＳ 明朝">
     <w:panose1 w:val="00000000000000000000"/>
@@ -12640,7 +12671,7 @@
     <w:charset w:val="00"/>
     <w:family w:val="auto"/>
     <w:pitch w:val="variable"/>
-    <w:sig w:usb0="00000003" w:usb1="00000000" w:usb2="00000000" w:usb3="00000000" w:csb0="00000001" w:csb1="00000000"/>
+    <w:sig w:usb0="E10002FF" w:usb1="4000ACFF" w:usb2="00000009" w:usb3="00000000" w:csb0="0000019F" w:csb1="00000000"/>
   </w:font>
 </w:fonts>
 </file>

</xml_diff>

<commit_message>
Finalized Resume v 1.0 for optical profiler
Updated address, contact information.
</commit_message>
<xml_diff>
--- a/Resume /Resume v2.1（Sih-Ying Wu）.docx
+++ b/Resume /Resume v2.1（Sih-Ying Wu）.docx
@@ -196,41 +196,8 @@
           <w:lang w:eastAsia="zh-TW"/>
         </w:rPr>
       </w:pPr>
-      <w:r>
-        <w:rPr>
-          <w:rFonts w:eastAsia="新細明體"/>
-          <w:i/>
-          <w:color w:val="000000" w:themeColor="text1"/>
-          <w:sz w:val="20"/>
-          <w:szCs w:val="20"/>
-          <w:lang w:eastAsia="zh-TW"/>
-        </w:rPr>
-        <w:t>Test</w:t>
-      </w:r>
-      <w:r>
-        <w:rPr>
-          <w:rFonts w:eastAsia="新細明體"/>
-          <w:i/>
-          <w:color w:val="000000" w:themeColor="text1"/>
-          <w:sz w:val="20"/>
-          <w:szCs w:val="20"/>
-          <w:lang w:eastAsia="zh-TW"/>
-        </w:rPr>
-        <w:t>2</w:t>
-      </w:r>
       <w:bookmarkStart w:id="0" w:name="_GoBack"/>
       <w:bookmarkEnd w:id="0"/>
-      <w:r>
-        <w:rPr>
-          <w:rFonts w:eastAsia="新細明體"/>
-          <w:i/>
-          <w:color w:val="000000" w:themeColor="text1"/>
-          <w:sz w:val="20"/>
-          <w:szCs w:val="20"/>
-          <w:lang w:eastAsia="zh-TW"/>
-        </w:rPr>
-        <w:t xml:space="preserve"> </w:t>
-      </w:r>
       <w:r>
         <w:rPr>
           <w:rFonts w:eastAsia="新細明體"/>
@@ -5784,7 +5751,27 @@
                   <w:sz w:val="20"/>
                   <w:szCs w:val="20"/>
                 </w:rPr>
-                <w:t xml:space="preserve"> laser image formation using a programmable binary mask”, Opt. Eng. 0001; 51(10): 108201-108201. Doi: 10.1117/1.OE.51.10.108201.</w:t>
+                <w:t xml:space="preserve"> laser image formation using a programmable binary mask”, </w:t>
+              </w:r>
+              <w:proofErr w:type="gramStart"/>
+              <w:r>
+                <w:rPr>
+                  <w:rFonts w:cs="Times New Roman"/>
+                  <w:color w:val="000000" w:themeColor="text1"/>
+                  <w:sz w:val="20"/>
+                  <w:szCs w:val="20"/>
+                </w:rPr>
+                <w:t>Opt</w:t>
+              </w:r>
+              <w:proofErr w:type="gramEnd"/>
+              <w:r>
+                <w:rPr>
+                  <w:rFonts w:cs="Times New Roman"/>
+                  <w:color w:val="000000" w:themeColor="text1"/>
+                  <w:sz w:val="20"/>
+                  <w:szCs w:val="20"/>
+                </w:rPr>
+                <w:t>. Eng. 0001; 51(10): 108201-108201. Doi: 10.1117/1.OE.51.10.108201.</w:t>
               </w:r>
             </w:p>
             <w:p>

</xml_diff>